<commit_message>
bu/ac unit for yield
</commit_message>
<xml_diff>
--- a/7-Extra/Extension-weed-community final.docx
+++ b/7-Extra/Extension-weed-community final.docx
@@ -1,6 +1,6 @@
 
 <file path=word/document.xml><?xml version="1.0" encoding="utf-8"?>
-<w:document xmlns:wpc="http://schemas.microsoft.com/office/word/2010/wordprocessingCanvas" xmlns:cx="http://schemas.microsoft.com/office/drawing/2014/chartex" xmlns:cx1="http://schemas.microsoft.com/office/drawing/2015/9/8/chartex" xmlns:cx2="http://schemas.microsoft.com/office/drawing/2015/10/21/chartex" xmlns:cx3="http://schemas.microsoft.com/office/drawing/2016/5/9/chartex" xmlns:cx4="http://schemas.microsoft.com/office/drawing/2016/5/10/chartex" xmlns:cx5="http://schemas.microsoft.com/office/drawing/2016/5/11/chartex" xmlns:cx6="http://schemas.microsoft.com/office/drawing/2016/5/12/chartex" xmlns:cx7="http://schemas.microsoft.com/office/drawing/2016/5/13/chartex" xmlns:cx8="http://schemas.microsoft.com/office/drawing/2016/5/14/chartex" xmlns:mc="http://schemas.openxmlformats.org/markup-compatibility/2006" xmlns:aink="http://schemas.microsoft.com/office/drawing/2016/ink" xmlns:am3d="http://schemas.microsoft.com/office/drawing/2017/model3d" xmlns:o="urn:schemas-microsoft-com:office:office" xmlns:r="http://schemas.openxmlformats.org/officeDocument/2006/relationships" xmlns:m="http://schemas.openxmlformats.org/officeDocument/2006/math" xmlns:v="urn:schemas-microsoft-com:vml" xmlns:wp14="http://schemas.microsoft.com/office/word/2010/wordprocessingDrawing" xmlns:wp="http://schemas.openxmlformats.org/drawingml/2006/wordprocessingDrawing" xmlns:w10="urn:schemas-microsoft-com:office:word" xmlns:w="http://schemas.openxmlformats.org/wordprocessingml/2006/main" xmlns:w14="http://schemas.microsoft.com/office/word/2010/wordml" xmlns:w15="http://schemas.microsoft.com/office/word/2012/wordml" xmlns:w16cex="http://schemas.microsoft.com/office/word/2018/wordml/cex" xmlns:w16cid="http://schemas.microsoft.com/office/word/2016/wordml/cid" xmlns:w16="http://schemas.microsoft.com/office/word/2018/wordml" xmlns:w16sdtdh="http://schemas.microsoft.com/office/word/2020/wordml/sdtdatahash" xmlns:w16se="http://schemas.microsoft.com/office/word/2015/wordml/symex" xmlns:wpg="http://schemas.microsoft.com/office/word/2010/wordprocessingGroup" xmlns:wpi="http://schemas.microsoft.com/office/word/2010/wordprocessingInk" xmlns:wne="http://schemas.microsoft.com/office/word/2006/wordml" xmlns:wps="http://schemas.microsoft.com/office/word/2010/wordprocessingShape" mc:Ignorable="w14 w15 w16se w16cid w16 w16cex w16sdtdh wp14">
+<w:document xmlns:wpc="http://schemas.microsoft.com/office/word/2010/wordprocessingCanvas" xmlns:cx="http://schemas.microsoft.com/office/drawing/2014/chartex" xmlns:cx1="http://schemas.microsoft.com/office/drawing/2015/9/8/chartex" xmlns:cx2="http://schemas.microsoft.com/office/drawing/2015/10/21/chartex" xmlns:cx3="http://schemas.microsoft.com/office/drawing/2016/5/9/chartex" xmlns:cx4="http://schemas.microsoft.com/office/drawing/2016/5/10/chartex" xmlns:cx5="http://schemas.microsoft.com/office/drawing/2016/5/11/chartex" xmlns:cx6="http://schemas.microsoft.com/office/drawing/2016/5/12/chartex" xmlns:cx7="http://schemas.microsoft.com/office/drawing/2016/5/13/chartex" xmlns:cx8="http://schemas.microsoft.com/office/drawing/2016/5/14/chartex" xmlns:mc="http://schemas.openxmlformats.org/markup-compatibility/2006" xmlns:aink="http://schemas.microsoft.com/office/drawing/2016/ink" xmlns:am3d="http://schemas.microsoft.com/office/drawing/2017/model3d" xmlns:o="urn:schemas-microsoft-com:office:office" xmlns:oel="http://schemas.microsoft.com/office/2019/extlst" xmlns:r="http://schemas.openxmlformats.org/officeDocument/2006/relationships" xmlns:m="http://schemas.openxmlformats.org/officeDocument/2006/math" xmlns:v="urn:schemas-microsoft-com:vml" xmlns:wp14="http://schemas.microsoft.com/office/word/2010/wordprocessingDrawing" xmlns:wp="http://schemas.openxmlformats.org/drawingml/2006/wordprocessingDrawing" xmlns:w10="urn:schemas-microsoft-com:office:word" xmlns:w="http://schemas.openxmlformats.org/wordprocessingml/2006/main" xmlns:w14="http://schemas.microsoft.com/office/word/2010/wordml" xmlns:w15="http://schemas.microsoft.com/office/word/2012/wordml" xmlns:w16cex="http://schemas.microsoft.com/office/word/2018/wordml/cex" xmlns:w16cid="http://schemas.microsoft.com/office/word/2016/wordml/cid" xmlns:w16="http://schemas.microsoft.com/office/word/2018/wordml" xmlns:w16sdtdh="http://schemas.microsoft.com/office/word/2020/wordml/sdtdatahash" xmlns:w16se="http://schemas.microsoft.com/office/word/2015/wordml/symex" xmlns:wpg="http://schemas.microsoft.com/office/word/2010/wordprocessingGroup" xmlns:wpi="http://schemas.microsoft.com/office/word/2010/wordprocessingInk" xmlns:wne="http://schemas.microsoft.com/office/word/2006/wordml" xmlns:wps="http://schemas.microsoft.com/office/word/2010/wordprocessingShape" mc:Ignorable="w14 w15 w16se w16cid w16 w16cex w16sdtdh wp14">
   <w:body>
     <w:p>
       <w:pPr>
@@ -478,10 +478,10 @@
         </w:rPr>
         <w:lastRenderedPageBreak/>
         <w:drawing>
-          <wp:inline distT="0" distB="0" distL="0" distR="0" wp14:anchorId="4828BAEF" wp14:editId="65EC683F">
-            <wp:extent cx="5943600" cy="4358005"/>
+          <wp:inline distT="0" distB="0" distL="0" distR="0" wp14:anchorId="70424DD9" wp14:editId="0DE782BF">
+            <wp:extent cx="5629523" cy="4222142"/>
             <wp:effectExtent l="0" t="0" r="0" b="0"/>
-            <wp:docPr id="1" name="Picture 1" descr="Chart, bar chart, box and whisker chart&#10;&#10;Description automatically generated"/>
+            <wp:docPr id="512864902" name="Picture 1" descr="A graph of different colored bars&#10;&#10;Description automatically generated with medium confidence"/>
             <wp:cNvGraphicFramePr>
               <a:graphicFrameLocks xmlns:a="http://schemas.openxmlformats.org/drawingml/2006/main" noChangeAspect="1"/>
             </wp:cNvGraphicFramePr>
@@ -489,7 +489,7 @@
               <a:graphicData uri="http://schemas.openxmlformats.org/drawingml/2006/picture">
                 <pic:pic xmlns:pic="http://schemas.openxmlformats.org/drawingml/2006/picture">
                   <pic:nvPicPr>
-                    <pic:cNvPr id="1" name="Picture 1" descr="Chart, bar chart, box and whisker chart&#10;&#10;Description automatically generated"/>
+                    <pic:cNvPr id="512864902" name="Picture 1" descr="A graph of different colored bars&#10;&#10;Description automatically generated with medium confidence"/>
                     <pic:cNvPicPr/>
                   </pic:nvPicPr>
                   <pic:blipFill>
@@ -507,7 +507,7 @@
                   <pic:spPr>
                     <a:xfrm>
                       <a:off x="0" y="0"/>
-                      <a:ext cx="5943600" cy="4358005"/>
+                      <a:ext cx="5652396" cy="4239297"/>
                     </a:xfrm>
                     <a:prstGeom prst="rect">
                       <a:avLst/>
@@ -546,7 +546,21 @@
         <w:t>,</w:t>
       </w:r>
       <w:r>
-        <w:t xml:space="preserve"> and dashed lines show mean yields for Boone County. Corn, soybean, and alfalfa yields in the experiment were averaged over four years, oat grain yields in the experiment were averaged over 2017, 2019, and 2020 because</w:t>
+        <w:t xml:space="preserve"> and dashed lines show mean yields for Boone County. Corn</w:t>
+      </w:r>
+      <w:r>
+        <w:t xml:space="preserve"> and </w:t>
+      </w:r>
+      <w:r>
+        <w:t xml:space="preserve">soybean </w:t>
+      </w:r>
+      <w:proofErr w:type="gramStart"/>
+      <w:r>
+        <w:t>yields</w:t>
+      </w:r>
+      <w:proofErr w:type="gramEnd"/>
+      <w:r>
+        <w:t xml:space="preserve"> in the experiment were averaged over four years, oat grain yields in the experiment were averaged over 2017, 2019, and 2020 because</w:t>
       </w:r>
       <w:r>
         <w:t>,</w:t>
@@ -558,16 +572,22 @@
         <w:t>,</w:t>
       </w:r>
       <w:r>
-        <w:t xml:space="preserve"> oat was harvested for hay. Boone County and Iowa hay yields were average</w:t>
-      </w:r>
-      <w:r>
-        <w:t xml:space="preserve">d </w:t>
-      </w:r>
-      <w:r>
-        <w:t>over 2017 and 2018 because 2019 and 2020 yields were not available at this writing</w:t>
-      </w:r>
-      <w:r>
-        <w:t>.</w:t>
+        <w:t xml:space="preserve"> oat was harvested for hay. </w:t>
+      </w:r>
+      <w:r>
+        <w:t xml:space="preserve">Alfalfa hay yield is excluded in this graph for the lack of </w:t>
+      </w:r>
+      <w:r>
+        <w:t xml:space="preserve">2019 and 2020 </w:t>
+      </w:r>
+      <w:r>
+        <w:t>yield report</w:t>
+      </w:r>
+      <w:r>
+        <w:t>s</w:t>
+      </w:r>
+      <w:r>
+        <w:t xml:space="preserve"> on USDA’s NASS.</w:t>
       </w:r>
     </w:p>
     <w:p>
@@ -614,10 +634,7 @@
         <w:t xml:space="preserve"> and Neve, 2018</w:t>
       </w:r>
       <w:r>
-        <w:t xml:space="preserve">; </w:t>
-      </w:r>
-      <w:r>
-        <w:t>Liebman et al., 2021</w:t>
+        <w:t>; Liebman et al., 2021</w:t>
       </w:r>
       <w:r>
         <w:t>). By monitoring aboveground weed communities, a track record of species aggressiveness and collective response to management is available, and thus, it could be easier to control risks of weed resurgence and outbreak. Coupling knowledge of aboveground weed communities with that of weed seedbank composition and abundance would further improve our ability to predict and manage weed communities (Davis et al., 2005; Forcella et al., 1992; Forcella, 2003; Menalled et al., 2001).</w:t>
@@ -1009,7 +1026,7 @@
 </file>
 
 <file path=word/endnotes.xml><?xml version="1.0" encoding="utf-8"?>
-<w:endnotes xmlns:wpc="http://schemas.microsoft.com/office/word/2010/wordprocessingCanvas" xmlns:cx="http://schemas.microsoft.com/office/drawing/2014/chartex" xmlns:cx1="http://schemas.microsoft.com/office/drawing/2015/9/8/chartex" xmlns:cx2="http://schemas.microsoft.com/office/drawing/2015/10/21/chartex" xmlns:cx3="http://schemas.microsoft.com/office/drawing/2016/5/9/chartex" xmlns:cx4="http://schemas.microsoft.com/office/drawing/2016/5/10/chartex" xmlns:cx5="http://schemas.microsoft.com/office/drawing/2016/5/11/chartex" xmlns:cx6="http://schemas.microsoft.com/office/drawing/2016/5/12/chartex" xmlns:cx7="http://schemas.microsoft.com/office/drawing/2016/5/13/chartex" xmlns:cx8="http://schemas.microsoft.com/office/drawing/2016/5/14/chartex" xmlns:mc="http://schemas.openxmlformats.org/markup-compatibility/2006" xmlns:aink="http://schemas.microsoft.com/office/drawing/2016/ink" xmlns:am3d="http://schemas.microsoft.com/office/drawing/2017/model3d" xmlns:o="urn:schemas-microsoft-com:office:office" xmlns:r="http://schemas.openxmlformats.org/officeDocument/2006/relationships" xmlns:m="http://schemas.openxmlformats.org/officeDocument/2006/math" xmlns:v="urn:schemas-microsoft-com:vml" xmlns:wp14="http://schemas.microsoft.com/office/word/2010/wordprocessingDrawing" xmlns:wp="http://schemas.openxmlformats.org/drawingml/2006/wordprocessingDrawing" xmlns:w10="urn:schemas-microsoft-com:office:word" xmlns:w="http://schemas.openxmlformats.org/wordprocessingml/2006/main" xmlns:w14="http://schemas.microsoft.com/office/word/2010/wordml" xmlns:w15="http://schemas.microsoft.com/office/word/2012/wordml" xmlns:w16cex="http://schemas.microsoft.com/office/word/2018/wordml/cex" xmlns:w16cid="http://schemas.microsoft.com/office/word/2016/wordml/cid" xmlns:w16="http://schemas.microsoft.com/office/word/2018/wordml" xmlns:w16sdtdh="http://schemas.microsoft.com/office/word/2020/wordml/sdtdatahash" xmlns:w16se="http://schemas.microsoft.com/office/word/2015/wordml/symex" xmlns:wpg="http://schemas.microsoft.com/office/word/2010/wordprocessingGroup" xmlns:wpi="http://schemas.microsoft.com/office/word/2010/wordprocessingInk" xmlns:wne="http://schemas.microsoft.com/office/word/2006/wordml" xmlns:wps="http://schemas.microsoft.com/office/word/2010/wordprocessingShape" mc:Ignorable="w14 w15 w16se w16cid w16 w16cex w16sdtdh wp14">
+<w:endnotes xmlns:wpc="http://schemas.microsoft.com/office/word/2010/wordprocessingCanvas" xmlns:cx="http://schemas.microsoft.com/office/drawing/2014/chartex" xmlns:cx1="http://schemas.microsoft.com/office/drawing/2015/9/8/chartex" xmlns:cx2="http://schemas.microsoft.com/office/drawing/2015/10/21/chartex" xmlns:cx3="http://schemas.microsoft.com/office/drawing/2016/5/9/chartex" xmlns:cx4="http://schemas.microsoft.com/office/drawing/2016/5/10/chartex" xmlns:cx5="http://schemas.microsoft.com/office/drawing/2016/5/11/chartex" xmlns:cx6="http://schemas.microsoft.com/office/drawing/2016/5/12/chartex" xmlns:cx7="http://schemas.microsoft.com/office/drawing/2016/5/13/chartex" xmlns:cx8="http://schemas.microsoft.com/office/drawing/2016/5/14/chartex" xmlns:mc="http://schemas.openxmlformats.org/markup-compatibility/2006" xmlns:aink="http://schemas.microsoft.com/office/drawing/2016/ink" xmlns:am3d="http://schemas.microsoft.com/office/drawing/2017/model3d" xmlns:o="urn:schemas-microsoft-com:office:office" xmlns:oel="http://schemas.microsoft.com/office/2019/extlst" xmlns:r="http://schemas.openxmlformats.org/officeDocument/2006/relationships" xmlns:m="http://schemas.openxmlformats.org/officeDocument/2006/math" xmlns:v="urn:schemas-microsoft-com:vml" xmlns:wp14="http://schemas.microsoft.com/office/word/2010/wordprocessingDrawing" xmlns:wp="http://schemas.openxmlformats.org/drawingml/2006/wordprocessingDrawing" xmlns:w10="urn:schemas-microsoft-com:office:word" xmlns:w="http://schemas.openxmlformats.org/wordprocessingml/2006/main" xmlns:w14="http://schemas.microsoft.com/office/word/2010/wordml" xmlns:w15="http://schemas.microsoft.com/office/word/2012/wordml" xmlns:w16cex="http://schemas.microsoft.com/office/word/2018/wordml/cex" xmlns:w16cid="http://schemas.microsoft.com/office/word/2016/wordml/cid" xmlns:w16="http://schemas.microsoft.com/office/word/2018/wordml" xmlns:w16sdtdh="http://schemas.microsoft.com/office/word/2020/wordml/sdtdatahash" xmlns:w16se="http://schemas.microsoft.com/office/word/2015/wordml/symex" xmlns:wpg="http://schemas.microsoft.com/office/word/2010/wordprocessingGroup" xmlns:wpi="http://schemas.microsoft.com/office/word/2010/wordprocessingInk" xmlns:wne="http://schemas.microsoft.com/office/word/2006/wordml" xmlns:wps="http://schemas.microsoft.com/office/word/2010/wordprocessingShape" mc:Ignorable="w14 w15 w16se w16cid w16 w16cex w16sdtdh wp14">
   <w:endnote w:type="separator" w:id="-1">
     <w:p>
       <w:pPr>
@@ -1034,7 +1051,7 @@
 </file>
 
 <file path=word/footnotes.xml><?xml version="1.0" encoding="utf-8"?>
-<w:footnotes xmlns:wpc="http://schemas.microsoft.com/office/word/2010/wordprocessingCanvas" xmlns:cx="http://schemas.microsoft.com/office/drawing/2014/chartex" xmlns:cx1="http://schemas.microsoft.com/office/drawing/2015/9/8/chartex" xmlns:cx2="http://schemas.microsoft.com/office/drawing/2015/10/21/chartex" xmlns:cx3="http://schemas.microsoft.com/office/drawing/2016/5/9/chartex" xmlns:cx4="http://schemas.microsoft.com/office/drawing/2016/5/10/chartex" xmlns:cx5="http://schemas.microsoft.com/office/drawing/2016/5/11/chartex" xmlns:cx6="http://schemas.microsoft.com/office/drawing/2016/5/12/chartex" xmlns:cx7="http://schemas.microsoft.com/office/drawing/2016/5/13/chartex" xmlns:cx8="http://schemas.microsoft.com/office/drawing/2016/5/14/chartex" xmlns:mc="http://schemas.openxmlformats.org/markup-compatibility/2006" xmlns:aink="http://schemas.microsoft.com/office/drawing/2016/ink" xmlns:am3d="http://schemas.microsoft.com/office/drawing/2017/model3d" xmlns:o="urn:schemas-microsoft-com:office:office" xmlns:r="http://schemas.openxmlformats.org/officeDocument/2006/relationships" xmlns:m="http://schemas.openxmlformats.org/officeDocument/2006/math" xmlns:v="urn:schemas-microsoft-com:vml" xmlns:wp14="http://schemas.microsoft.com/office/word/2010/wordprocessingDrawing" xmlns:wp="http://schemas.openxmlformats.org/drawingml/2006/wordprocessingDrawing" xmlns:w10="urn:schemas-microsoft-com:office:word" xmlns:w="http://schemas.openxmlformats.org/wordprocessingml/2006/main" xmlns:w14="http://schemas.microsoft.com/office/word/2010/wordml" xmlns:w15="http://schemas.microsoft.com/office/word/2012/wordml" xmlns:w16cex="http://schemas.microsoft.com/office/word/2018/wordml/cex" xmlns:w16cid="http://schemas.microsoft.com/office/word/2016/wordml/cid" xmlns:w16="http://schemas.microsoft.com/office/word/2018/wordml" xmlns:w16sdtdh="http://schemas.microsoft.com/office/word/2020/wordml/sdtdatahash" xmlns:w16se="http://schemas.microsoft.com/office/word/2015/wordml/symex" xmlns:wpg="http://schemas.microsoft.com/office/word/2010/wordprocessingGroup" xmlns:wpi="http://schemas.microsoft.com/office/word/2010/wordprocessingInk" xmlns:wne="http://schemas.microsoft.com/office/word/2006/wordml" xmlns:wps="http://schemas.microsoft.com/office/word/2010/wordprocessingShape" mc:Ignorable="w14 w15 w16se w16cid w16 w16cex w16sdtdh wp14">
+<w:footnotes xmlns:wpc="http://schemas.microsoft.com/office/word/2010/wordprocessingCanvas" xmlns:cx="http://schemas.microsoft.com/office/drawing/2014/chartex" xmlns:cx1="http://schemas.microsoft.com/office/drawing/2015/9/8/chartex" xmlns:cx2="http://schemas.microsoft.com/office/drawing/2015/10/21/chartex" xmlns:cx3="http://schemas.microsoft.com/office/drawing/2016/5/9/chartex" xmlns:cx4="http://schemas.microsoft.com/office/drawing/2016/5/10/chartex" xmlns:cx5="http://schemas.microsoft.com/office/drawing/2016/5/11/chartex" xmlns:cx6="http://schemas.microsoft.com/office/drawing/2016/5/12/chartex" xmlns:cx7="http://schemas.microsoft.com/office/drawing/2016/5/13/chartex" xmlns:cx8="http://schemas.microsoft.com/office/drawing/2016/5/14/chartex" xmlns:mc="http://schemas.openxmlformats.org/markup-compatibility/2006" xmlns:aink="http://schemas.microsoft.com/office/drawing/2016/ink" xmlns:am3d="http://schemas.microsoft.com/office/drawing/2017/model3d" xmlns:o="urn:schemas-microsoft-com:office:office" xmlns:oel="http://schemas.microsoft.com/office/2019/extlst" xmlns:r="http://schemas.openxmlformats.org/officeDocument/2006/relationships" xmlns:m="http://schemas.openxmlformats.org/officeDocument/2006/math" xmlns:v="urn:schemas-microsoft-com:vml" xmlns:wp14="http://schemas.microsoft.com/office/word/2010/wordprocessingDrawing" xmlns:wp="http://schemas.openxmlformats.org/drawingml/2006/wordprocessingDrawing" xmlns:w10="urn:schemas-microsoft-com:office:word" xmlns:w="http://schemas.openxmlformats.org/wordprocessingml/2006/main" xmlns:w14="http://schemas.microsoft.com/office/word/2010/wordml" xmlns:w15="http://schemas.microsoft.com/office/word/2012/wordml" xmlns:w16cex="http://schemas.microsoft.com/office/word/2018/wordml/cex" xmlns:w16cid="http://schemas.microsoft.com/office/word/2016/wordml/cid" xmlns:w16="http://schemas.microsoft.com/office/word/2018/wordml" xmlns:w16sdtdh="http://schemas.microsoft.com/office/word/2020/wordml/sdtdatahash" xmlns:w16se="http://schemas.microsoft.com/office/word/2015/wordml/symex" xmlns:wpg="http://schemas.microsoft.com/office/word/2010/wordprocessingGroup" xmlns:wpi="http://schemas.microsoft.com/office/word/2010/wordprocessingInk" xmlns:wne="http://schemas.microsoft.com/office/word/2006/wordml" xmlns:wps="http://schemas.microsoft.com/office/word/2010/wordprocessingShape" mc:Ignorable="w14 w15 w16se w16cid w16 w16cex w16sdtdh wp14">
   <w:footnote w:type="separator" w:id="-1">
     <w:p>
       <w:r>
@@ -1053,7 +1070,7 @@
 </file>
 
 <file path=word/numbering.xml><?xml version="1.0" encoding="utf-8"?>
-<w:numbering xmlns:wpc="http://schemas.microsoft.com/office/word/2010/wordprocessingCanvas" xmlns:cx="http://schemas.microsoft.com/office/drawing/2014/chartex" xmlns:cx1="http://schemas.microsoft.com/office/drawing/2015/9/8/chartex" xmlns:cx2="http://schemas.microsoft.com/office/drawing/2015/10/21/chartex" xmlns:cx3="http://schemas.microsoft.com/office/drawing/2016/5/9/chartex" xmlns:cx4="http://schemas.microsoft.com/office/drawing/2016/5/10/chartex" xmlns:cx5="http://schemas.microsoft.com/office/drawing/2016/5/11/chartex" xmlns:cx6="http://schemas.microsoft.com/office/drawing/2016/5/12/chartex" xmlns:cx7="http://schemas.microsoft.com/office/drawing/2016/5/13/chartex" xmlns:cx8="http://schemas.microsoft.com/office/drawing/2016/5/14/chartex" xmlns:mc="http://schemas.openxmlformats.org/markup-compatibility/2006" xmlns:aink="http://schemas.microsoft.com/office/drawing/2016/ink" xmlns:am3d="http://schemas.microsoft.com/office/drawing/2017/model3d" xmlns:o="urn:schemas-microsoft-com:office:office" xmlns:r="http://schemas.openxmlformats.org/officeDocument/2006/relationships" xmlns:m="http://schemas.openxmlformats.org/officeDocument/2006/math" xmlns:v="urn:schemas-microsoft-com:vml" xmlns:wp14="http://schemas.microsoft.com/office/word/2010/wordprocessingDrawing" xmlns:wp="http://schemas.openxmlformats.org/drawingml/2006/wordprocessingDrawing" xmlns:w10="urn:schemas-microsoft-com:office:word" xmlns:w="http://schemas.openxmlformats.org/wordprocessingml/2006/main" xmlns:w14="http://schemas.microsoft.com/office/word/2010/wordml" xmlns:w15="http://schemas.microsoft.com/office/word/2012/wordml" xmlns:w16cex="http://schemas.microsoft.com/office/word/2018/wordml/cex" xmlns:w16cid="http://schemas.microsoft.com/office/word/2016/wordml/cid" xmlns:w16="http://schemas.microsoft.com/office/word/2018/wordml" xmlns:w16sdtdh="http://schemas.microsoft.com/office/word/2020/wordml/sdtdatahash" xmlns:w16se="http://schemas.microsoft.com/office/word/2015/wordml/symex" xmlns:wpg="http://schemas.microsoft.com/office/word/2010/wordprocessingGroup" xmlns:wpi="http://schemas.microsoft.com/office/word/2010/wordprocessingInk" xmlns:wne="http://schemas.microsoft.com/office/word/2006/wordml" xmlns:wps="http://schemas.microsoft.com/office/word/2010/wordprocessingShape" mc:Ignorable="w14 w15 w16se w16cid w16 w16cex w16sdtdh wp14">
+<w:numbering xmlns:wpc="http://schemas.microsoft.com/office/word/2010/wordprocessingCanvas" xmlns:cx="http://schemas.microsoft.com/office/drawing/2014/chartex" xmlns:cx1="http://schemas.microsoft.com/office/drawing/2015/9/8/chartex" xmlns:cx2="http://schemas.microsoft.com/office/drawing/2015/10/21/chartex" xmlns:cx3="http://schemas.microsoft.com/office/drawing/2016/5/9/chartex" xmlns:cx4="http://schemas.microsoft.com/office/drawing/2016/5/10/chartex" xmlns:cx5="http://schemas.microsoft.com/office/drawing/2016/5/11/chartex" xmlns:cx6="http://schemas.microsoft.com/office/drawing/2016/5/12/chartex" xmlns:cx7="http://schemas.microsoft.com/office/drawing/2016/5/13/chartex" xmlns:cx8="http://schemas.microsoft.com/office/drawing/2016/5/14/chartex" xmlns:mc="http://schemas.openxmlformats.org/markup-compatibility/2006" xmlns:aink="http://schemas.microsoft.com/office/drawing/2016/ink" xmlns:am3d="http://schemas.microsoft.com/office/drawing/2017/model3d" xmlns:o="urn:schemas-microsoft-com:office:office" xmlns:oel="http://schemas.microsoft.com/office/2019/extlst" xmlns:r="http://schemas.openxmlformats.org/officeDocument/2006/relationships" xmlns:m="http://schemas.openxmlformats.org/officeDocument/2006/math" xmlns:v="urn:schemas-microsoft-com:vml" xmlns:wp14="http://schemas.microsoft.com/office/word/2010/wordprocessingDrawing" xmlns:wp="http://schemas.openxmlformats.org/drawingml/2006/wordprocessingDrawing" xmlns:w10="urn:schemas-microsoft-com:office:word" xmlns:w="http://schemas.openxmlformats.org/wordprocessingml/2006/main" xmlns:w14="http://schemas.microsoft.com/office/word/2010/wordml" xmlns:w15="http://schemas.microsoft.com/office/word/2012/wordml" xmlns:w16cex="http://schemas.microsoft.com/office/word/2018/wordml/cex" xmlns:w16cid="http://schemas.microsoft.com/office/word/2016/wordml/cid" xmlns:w16="http://schemas.microsoft.com/office/word/2018/wordml" xmlns:w16sdtdh="http://schemas.microsoft.com/office/word/2020/wordml/sdtdatahash" xmlns:w16se="http://schemas.microsoft.com/office/word/2015/wordml/symex" xmlns:wpg="http://schemas.microsoft.com/office/word/2010/wordprocessingGroup" xmlns:wpi="http://schemas.microsoft.com/office/word/2010/wordprocessingInk" xmlns:wne="http://schemas.microsoft.com/office/word/2006/wordml" xmlns:wps="http://schemas.microsoft.com/office/word/2010/wordprocessingShape" mc:Ignorable="w14 w15 w16se w16cid w16 w16cex w16sdtdh wp14">
   <w:abstractNum w:abstractNumId="0" w15:restartNumberingAfterBreak="0">
     <w:nsid w:val="0000A990"/>
     <w:multiLevelType w:val="multilevel"/>
@@ -1131,7 +1148,7 @@
       </w:pPr>
     </w:lvl>
   </w:abstractNum>
-  <w:num w:numId="1">
+  <w:num w:numId="1" w16cid:durableId="715936555">
     <w:abstractNumId w:val="0"/>
   </w:num>
 </w:numbering>

</xml_diff>